<commit_message>
added x amount of runs option
</commit_message>
<xml_diff>
--- a/baseline.docx
+++ b/baseline.docx
@@ -14,8 +14,17 @@
           <w:rFonts w:ascii="Tahoma" w:hAnsi="Tahoma" w:cs="Tahoma"/>
           <w:lang w:val="nl-NL"/>
         </w:rPr>
-        <w:t>Baseline - SmartGrid</w:t>
-      </w:r>
+        <w:t xml:space="preserve">Baseline - </w:t>
+      </w:r>
+      <w:proofErr w:type="spellStart"/>
+      <w:r>
+        <w:rPr>
+          <w:rFonts w:ascii="Tahoma" w:hAnsi="Tahoma" w:cs="Tahoma"/>
+          <w:lang w:val="nl-NL"/>
+        </w:rPr>
+        <w:t>SmartGrid</w:t>
+      </w:r>
+      <w:proofErr w:type="spellEnd"/>
       <w:r>
         <w:rPr>
           <w:rFonts w:ascii="Tahoma" w:hAnsi="Tahoma" w:cs="Tahoma"/>
@@ -98,7 +107,23 @@
           <w:rFonts w:ascii="Tahoma" w:hAnsi="Tahoma" w:cs="Tahoma"/>
           <w:lang w:val="nl-NL"/>
         </w:rPr>
-        <w:t>Het aantal mogelijke oplossingen wordt wel gelimiteerd door de toegepaste constraint.</w:t>
+        <w:t xml:space="preserve">Het aantal mogelijke oplossingen wordt wel gelimiteerd door de toegepaste </w:t>
+      </w:r>
+      <w:proofErr w:type="spellStart"/>
+      <w:r>
+        <w:rPr>
+          <w:rFonts w:ascii="Tahoma" w:hAnsi="Tahoma" w:cs="Tahoma"/>
+          <w:lang w:val="nl-NL"/>
+        </w:rPr>
+        <w:t>constraint</w:t>
+      </w:r>
+      <w:proofErr w:type="spellEnd"/>
+      <w:r>
+        <w:rPr>
+          <w:rFonts w:ascii="Tahoma" w:hAnsi="Tahoma" w:cs="Tahoma"/>
+          <w:lang w:val="nl-NL"/>
+        </w:rPr>
+        <w:t>.</w:t>
       </w:r>
     </w:p>
     <w:p>
@@ -191,7 +216,39 @@
           <w:rFonts w:ascii="Tahoma" w:hAnsi="Tahoma" w:cs="Tahoma"/>
           <w:lang w:val="nl-NL"/>
         </w:rPr>
-        <w:t xml:space="preserve"> Het is in theorie mogelijk dat er 150 kabels over hetzelfde gridsegment lopen. In de visualisatie is niet te zien hoe veel kabels er over een gridsegment lopen.</w:t>
+        <w:t xml:space="preserve"> Het is in theorie mogelijk dat er 150 kabels over hetzelfde </w:t>
+      </w:r>
+      <w:proofErr w:type="spellStart"/>
+      <w:r>
+        <w:rPr>
+          <w:rFonts w:ascii="Tahoma" w:hAnsi="Tahoma" w:cs="Tahoma"/>
+          <w:lang w:val="nl-NL"/>
+        </w:rPr>
+        <w:t>gridsegment</w:t>
+      </w:r>
+      <w:proofErr w:type="spellEnd"/>
+      <w:r>
+        <w:rPr>
+          <w:rFonts w:ascii="Tahoma" w:hAnsi="Tahoma" w:cs="Tahoma"/>
+          <w:lang w:val="nl-NL"/>
+        </w:rPr>
+        <w:t xml:space="preserve"> lopen. In de visualisatie is niet te zien hoe veel kabels er over een </w:t>
+      </w:r>
+      <w:proofErr w:type="spellStart"/>
+      <w:r>
+        <w:rPr>
+          <w:rFonts w:ascii="Tahoma" w:hAnsi="Tahoma" w:cs="Tahoma"/>
+          <w:lang w:val="nl-NL"/>
+        </w:rPr>
+        <w:t>gridsegment</w:t>
+      </w:r>
+      <w:proofErr w:type="spellEnd"/>
+      <w:r>
+        <w:rPr>
+          <w:rFonts w:ascii="Tahoma" w:hAnsi="Tahoma" w:cs="Tahoma"/>
+          <w:lang w:val="nl-NL"/>
+        </w:rPr>
+        <w:t xml:space="preserve"> lopen.</w:t>
       </w:r>
     </w:p>
     <w:p>
@@ -533,7 +590,23 @@
           <w:rFonts w:ascii="Tahoma" w:hAnsi="Tahoma" w:cs="Tahoma"/>
           <w:lang w:val="nl-NL"/>
         </w:rPr>
-        <w:t xml:space="preserve">Onze steekproef houdt rekening met de constraint dat de maximumcapaciteit van een batterij niet mag worden overschreden. Hierdoor limiteer je </w:t>
+        <w:t xml:space="preserve">Onze steekproef houdt rekening met de </w:t>
+      </w:r>
+      <w:proofErr w:type="spellStart"/>
+      <w:r>
+        <w:rPr>
+          <w:rFonts w:ascii="Tahoma" w:hAnsi="Tahoma" w:cs="Tahoma"/>
+          <w:lang w:val="nl-NL"/>
+        </w:rPr>
+        <w:t>constraint</w:t>
+      </w:r>
+      <w:proofErr w:type="spellEnd"/>
+      <w:r>
+        <w:rPr>
+          <w:rFonts w:ascii="Tahoma" w:hAnsi="Tahoma" w:cs="Tahoma"/>
+          <w:lang w:val="nl-NL"/>
+        </w:rPr>
+        <w:t xml:space="preserve"> dat de maximumcapaciteit van een batterij niet mag worden overschreden. Hierdoor limiteer je </w:t>
       </w:r>
       <w:r>
         <w:rPr>
@@ -555,7 +628,23 @@
           <w:rFonts w:ascii="Tahoma" w:hAnsi="Tahoma" w:cs="Tahoma"/>
           <w:lang w:val="nl-NL"/>
         </w:rPr>
-        <w:t xml:space="preserve">Een andere constraint is dat de huizen in volgorde worden aangesloten aan de batterijen. Wanneer een oplossing niet valide is zijn er huizen die niet verbonden zijn aan een batterij en </w:t>
+        <w:t xml:space="preserve">Een andere </w:t>
+      </w:r>
+      <w:proofErr w:type="spellStart"/>
+      <w:r>
+        <w:rPr>
+          <w:rFonts w:ascii="Tahoma" w:hAnsi="Tahoma" w:cs="Tahoma"/>
+          <w:lang w:val="nl-NL"/>
+        </w:rPr>
+        <w:t>constraint</w:t>
+      </w:r>
+      <w:proofErr w:type="spellEnd"/>
+      <w:r>
+        <w:rPr>
+          <w:rFonts w:ascii="Tahoma" w:hAnsi="Tahoma" w:cs="Tahoma"/>
+          <w:lang w:val="nl-NL"/>
+        </w:rPr>
+        <w:t xml:space="preserve"> is dat de huizen in volgorde worden aangesloten aan de batterijen. Wanneer een oplossing niet valide is zijn er huizen die niet verbonden zijn aan een batterij en </w:t>
       </w:r>
       <w:r>
         <w:rPr>
@@ -584,9 +673,199 @@
       <w:pPr>
         <w:rPr>
           <w:rFonts w:ascii="Tahoma" w:hAnsi="Tahoma" w:cs="Tahoma"/>
-          <w:lang w:val="nl-NL"/>
-        </w:rPr>
-      </w:pPr>
+        </w:rPr>
+      </w:pPr>
+      <w:r>
+        <w:rPr>
+          <w:rFonts w:ascii="Tahoma" w:hAnsi="Tahoma" w:cs="Tahoma"/>
+        </w:rPr>
+        <w:t>District 1:</w:t>
+      </w:r>
+    </w:p>
+    <w:p>
+      <w:pPr>
+        <w:rPr>
+          <w:rFonts w:ascii="Tahoma" w:hAnsi="Tahoma" w:cs="Tahoma"/>
+        </w:rPr>
+      </w:pPr>
+      <w:r>
+        <w:rPr>
+          <w:rFonts w:ascii="Tahoma" w:hAnsi="Tahoma" w:cs="Tahoma"/>
+        </w:rPr>
+        <w:t>The lowest found cost: 72952</w:t>
+      </w:r>
+    </w:p>
+    <w:p>
+      <w:pPr>
+        <w:rPr>
+          <w:rFonts w:ascii="Tahoma" w:hAnsi="Tahoma" w:cs="Tahoma"/>
+        </w:rPr>
+      </w:pPr>
+      <w:r>
+        <w:rPr>
+          <w:rFonts w:ascii="Tahoma" w:hAnsi="Tahoma" w:cs="Tahoma"/>
+        </w:rPr>
+        <w:t>The highest found cost: 83986</w:t>
+      </w:r>
+    </w:p>
+    <w:p>
+      <w:pPr>
+        <w:rPr>
+          <w:rFonts w:ascii="Tahoma" w:hAnsi="Tahoma" w:cs="Tahoma"/>
+        </w:rPr>
+      </w:pPr>
+      <w:r>
+        <w:rPr>
+          <w:rFonts w:ascii="Tahoma" w:hAnsi="Tahoma" w:cs="Tahoma"/>
+        </w:rPr>
+        <w:t>The average found cost: 78698.9041</w:t>
+      </w:r>
+    </w:p>
+    <w:p>
+      <w:pPr>
+        <w:rPr>
+          <w:rFonts w:ascii="Tahoma" w:hAnsi="Tahoma" w:cs="Tahoma"/>
+        </w:rPr>
+      </w:pPr>
+    </w:p>
+    <w:p>
+      <w:pPr>
+        <w:rPr>
+          <w:rFonts w:ascii="Tahoma" w:hAnsi="Tahoma" w:cs="Tahoma"/>
+        </w:rPr>
+      </w:pPr>
+    </w:p>
+    <w:p>
+      <w:pPr>
+        <w:rPr>
+          <w:rFonts w:ascii="Tahoma" w:hAnsi="Tahoma" w:cs="Tahoma"/>
+        </w:rPr>
+      </w:pPr>
+    </w:p>
+    <w:p>
+      <w:pPr>
+        <w:rPr>
+          <w:rFonts w:ascii="Tahoma" w:hAnsi="Tahoma" w:cs="Tahoma"/>
+        </w:rPr>
+      </w:pPr>
+      <w:r>
+        <w:rPr>
+          <w:rFonts w:ascii="Tahoma" w:hAnsi="Tahoma" w:cs="Tahoma"/>
+        </w:rPr>
+        <w:t>District 2:</w:t>
+      </w:r>
+    </w:p>
+    <w:p>
+      <w:pPr>
+        <w:rPr>
+          <w:rFonts w:ascii="Tahoma" w:hAnsi="Tahoma" w:cs="Tahoma"/>
+        </w:rPr>
+      </w:pPr>
+      <w:r>
+        <w:rPr>
+          <w:rFonts w:ascii="Tahoma" w:hAnsi="Tahoma" w:cs="Tahoma"/>
+        </w:rPr>
+        <w:t>The lowest found cost: 65896</w:t>
+      </w:r>
+    </w:p>
+    <w:p>
+      <w:pPr>
+        <w:rPr>
+          <w:rFonts w:ascii="Tahoma" w:hAnsi="Tahoma" w:cs="Tahoma"/>
+        </w:rPr>
+      </w:pPr>
+      <w:r>
+        <w:rPr>
+          <w:rFonts w:ascii="Tahoma" w:hAnsi="Tahoma" w:cs="Tahoma"/>
+        </w:rPr>
+        <w:t>The highest found cost: 76894</w:t>
+      </w:r>
+    </w:p>
+    <w:p>
+      <w:pPr>
+        <w:rPr>
+          <w:rFonts w:ascii="Tahoma" w:hAnsi="Tahoma" w:cs="Tahoma"/>
+        </w:rPr>
+      </w:pPr>
+      <w:r>
+        <w:rPr>
+          <w:rFonts w:ascii="Tahoma" w:hAnsi="Tahoma" w:cs="Tahoma"/>
+        </w:rPr>
+        <w:t>The average found cost: 71661.7825</w:t>
+      </w:r>
+    </w:p>
+    <w:p>
+      <w:pPr>
+        <w:rPr>
+          <w:rFonts w:ascii="Tahoma" w:hAnsi="Tahoma" w:cs="Tahoma"/>
+        </w:rPr>
+      </w:pPr>
+    </w:p>
+    <w:p>
+      <w:pPr>
+        <w:rPr>
+          <w:rFonts w:ascii="Tahoma" w:hAnsi="Tahoma" w:cs="Tahoma"/>
+        </w:rPr>
+      </w:pPr>
+    </w:p>
+    <w:p>
+      <w:pPr>
+        <w:rPr>
+          <w:rFonts w:ascii="Tahoma" w:hAnsi="Tahoma" w:cs="Tahoma"/>
+        </w:rPr>
+      </w:pPr>
+    </w:p>
+    <w:p>
+      <w:pPr>
+        <w:rPr>
+          <w:rFonts w:ascii="Tahoma" w:hAnsi="Tahoma" w:cs="Tahoma"/>
+        </w:rPr>
+      </w:pPr>
+      <w:r>
+        <w:rPr>
+          <w:rFonts w:ascii="Tahoma" w:hAnsi="Tahoma" w:cs="Tahoma"/>
+        </w:rPr>
+        <w:t>District 3:</w:t>
+      </w:r>
+    </w:p>
+    <w:p>
+      <w:pPr>
+        <w:rPr>
+          <w:rFonts w:ascii="Tahoma" w:hAnsi="Tahoma" w:cs="Tahoma"/>
+        </w:rPr>
+      </w:pPr>
+      <w:r>
+        <w:rPr>
+          <w:rFonts w:ascii="Tahoma" w:hAnsi="Tahoma" w:cs="Tahoma"/>
+        </w:rPr>
+        <w:t>The lowest found cost: 67939</w:t>
+      </w:r>
+    </w:p>
+    <w:p>
+      <w:pPr>
+        <w:rPr>
+          <w:rFonts w:ascii="Tahoma" w:hAnsi="Tahoma" w:cs="Tahoma"/>
+        </w:rPr>
+      </w:pPr>
+      <w:r>
+        <w:rPr>
+          <w:rFonts w:ascii="Tahoma" w:hAnsi="Tahoma" w:cs="Tahoma"/>
+        </w:rPr>
+        <w:t>The highest found cost: 80215</w:t>
+      </w:r>
+    </w:p>
+    <w:p>
+      <w:pPr>
+        <w:rPr>
+          <w:rFonts w:ascii="Tahoma" w:hAnsi="Tahoma" w:cs="Tahoma"/>
+        </w:rPr>
+      </w:pPr>
+      <w:r>
+        <w:rPr>
+          <w:rFonts w:ascii="Tahoma" w:hAnsi="Tahoma" w:cs="Tahoma"/>
+        </w:rPr>
+        <w:t>The average found cost: 74158.315</w:t>
+      </w:r>
     </w:p>
     <w:sectPr>
       <w:pgSz w:w="12240" w:h="15840"/>
@@ -721,6 +1000,7 @@
     <w:lsdException w:name="HTML Sample" w:semiHidden="1" w:unhideWhenUsed="1"/>
     <w:lsdException w:name="HTML Typewriter" w:semiHidden="1" w:unhideWhenUsed="1"/>
     <w:lsdException w:name="HTML Variable" w:semiHidden="1" w:unhideWhenUsed="1"/>
+    <w:lsdException w:name="Normal Table" w:semiHidden="1" w:unhideWhenUsed="1"/>
     <w:lsdException w:name="annotation subject" w:semiHidden="1" w:unhideWhenUsed="1"/>
     <w:lsdException w:name="No List" w:semiHidden="1" w:unhideWhenUsed="1"/>
     <w:lsdException w:name="Outline List 1" w:semiHidden="1" w:unhideWhenUsed="1"/>
@@ -767,8 +1047,10 @@
     <w:lsdException w:name="Table Subtle 2" w:semiHidden="1" w:unhideWhenUsed="1"/>
     <w:lsdException w:name="Table Web 1" w:semiHidden="1" w:unhideWhenUsed="1"/>
     <w:lsdException w:name="Table Web 2" w:semiHidden="1" w:unhideWhenUsed="1"/>
+    <w:lsdException w:name="Table Web 3" w:semiHidden="1" w:unhideWhenUsed="1"/>
     <w:lsdException w:name="Balloon Text" w:semiHidden="1" w:unhideWhenUsed="1"/>
     <w:lsdException w:name="Table Grid" w:uiPriority="39"/>
+    <w:lsdException w:name="Table Theme" w:semiHidden="1" w:unhideWhenUsed="1"/>
     <w:lsdException w:name="Placeholder Text" w:semiHidden="1"/>
     <w:lsdException w:name="No Spacing" w:uiPriority="1" w:qFormat="1"/>
     <w:lsdException w:name="Light Shading" w:uiPriority="60"/>

</xml_diff>